<commit_message>
Fixed Logging System and Player Turn Ending System
</commit_message>
<xml_diff>
--- a/a1-shahk50.docx
+++ b/a1-shahk50.docx
@@ -2095,6 +2095,603 @@
       </w:r>
       <w:r>
         <w:t xml:space="preserve"> the various players. </w:t>
+      </w:r>
+    </w:p>
+    <w:p>
+      <w:r>
+        <w:br w:type="page"/>
+      </w:r>
+    </w:p>
+    <w:p>
+      <w:pPr>
+        <w:pStyle w:val="Heading2"/>
+      </w:pPr>
+      <w:r>
+        <w:lastRenderedPageBreak/>
+        <w:t xml:space="preserve">Q6.1) </w:t>
+      </w:r>
+      <w:r>
+        <w:t>Describe from a coarse-grained perspective how the remaining cards will be implemented in your simulator if you have a couple more iterations. What would the technical difficulty of each one be?</w:t>
+      </w:r>
+    </w:p>
+    <w:p>
+      <w:r>
+        <w:tab/>
+      </w:r>
+      <w:r>
+        <w:t>With the dice (gold and diamond), the skull, the captain</w:t>
+      </w:r>
+      <w:r>
+        <w:t>, and the sorceress card</w:t>
+      </w:r>
+      <w:r>
+        <w:t>s</w:t>
+      </w:r>
+      <w:r>
+        <w:t xml:space="preserve"> left to implement</w:t>
+      </w:r>
+      <w:r>
+        <w:t xml:space="preserve"> and an iteration for each </w:t>
+      </w:r>
+      <w:r>
+        <w:t xml:space="preserve">type of </w:t>
+      </w:r>
+      <w:r>
+        <w:t>card, I would integrate them into the game in the following way:</w:t>
+      </w:r>
+    </w:p>
+    <w:p>
+      <w:r>
+        <w:tab/>
+      </w:r>
+      <w:r>
+        <w:rPr>
+          <w:u w:val="single"/>
+        </w:rPr>
+        <w:t>Dice Cards:</w:t>
+      </w:r>
+      <w:r>
+        <w:t xml:space="preserve"> The current method of counting the faces from the dice to create a </w:t>
+      </w:r>
+      <w:r>
+        <w:t>5-element</w:t>
+      </w:r>
+      <w:r>
+        <w:t xml:space="preserve"> integer number that represents the </w:t>
+      </w:r>
+      <w:r>
+        <w:t xml:space="preserve">number of occurrences for each face. In the case of a gold or diamond card, the corresponding index value would just be increased by 1 before the faces on the dice are counted. </w:t>
+      </w:r>
+    </w:p>
+    <w:p>
+      <w:r>
+        <w:tab/>
+      </w:r>
+      <w:r>
+        <w:rPr>
+          <w:u w:val="single"/>
+        </w:rPr>
+        <w:t>Skulls Cards:</w:t>
+      </w:r>
+      <w:r>
+        <w:t xml:space="preserve"> </w:t>
+      </w:r>
+      <w:r>
+        <w:t xml:space="preserve">These cards would be implemented </w:t>
+      </w:r>
+      <w:r>
+        <w:t>similarly</w:t>
+      </w:r>
+      <w:r>
+        <w:t xml:space="preserve"> as the dice cards. When checking for skulls in the </w:t>
+      </w:r>
+      <w:proofErr w:type="spellStart"/>
+      <w:r>
+        <w:t>CheckSkulls</w:t>
+      </w:r>
+      <w:proofErr w:type="spellEnd"/>
+      <w:r>
+        <w:t>() method, I would pass the player card as a parameter and if the card is a skull card, the corresponding value of skulls (</w:t>
+      </w:r>
+      <w:proofErr w:type="spellStart"/>
+      <w:r>
+        <w:t>card.target</w:t>
+      </w:r>
+      <w:proofErr w:type="spellEnd"/>
+      <w:r>
+        <w:t xml:space="preserve">) would be added to the </w:t>
+      </w:r>
+      <w:r>
+        <w:t>number</w:t>
+      </w:r>
+      <w:r>
+        <w:t xml:space="preserve"> of skulls in the count. </w:t>
+      </w:r>
+    </w:p>
+    <w:p>
+      <w:r>
+        <w:tab/>
+      </w:r>
+      <w:r>
+        <w:rPr>
+          <w:u w:val="single"/>
+        </w:rPr>
+        <w:t>Captain Cards:</w:t>
+      </w:r>
+      <w:r>
+        <w:t xml:space="preserve"> </w:t>
+      </w:r>
+      <w:r>
+        <w:t xml:space="preserve">The captain card doubles the score of the user which is quite simple to implement as well. When calculating the score in the </w:t>
+      </w:r>
+      <w:proofErr w:type="spellStart"/>
+      <w:r>
+        <w:t>CalculateScore</w:t>
+      </w:r>
+      <w:proofErr w:type="spellEnd"/>
+      <w:r>
+        <w:t xml:space="preserve">() function, right before returning the score value, if the </w:t>
+      </w:r>
+      <w:proofErr w:type="spellStart"/>
+      <w:r>
+        <w:t>card.getFace</w:t>
+      </w:r>
+      <w:proofErr w:type="spellEnd"/>
+      <w:r>
+        <w:t xml:space="preserve">() (passed in as a parameter) returns </w:t>
+      </w:r>
+      <w:proofErr w:type="spellStart"/>
+      <w:r>
+        <w:t>CardFace.CAPTAIN</w:t>
+      </w:r>
+      <w:proofErr w:type="spellEnd"/>
+      <w:r>
+        <w:t xml:space="preserve">, the score would be doubled. </w:t>
+      </w:r>
+    </w:p>
+    <w:p>
+      <w:r>
+        <w:tab/>
+      </w:r>
+      <w:r>
+        <w:rPr>
+          <w:u w:val="single"/>
+        </w:rPr>
+        <w:t>Sorceress</w:t>
+      </w:r>
+      <w:r>
+        <w:rPr>
+          <w:u w:val="single"/>
+        </w:rPr>
+        <w:t xml:space="preserve"> Cards</w:t>
+      </w:r>
+      <w:r>
+        <w:rPr>
+          <w:u w:val="single"/>
+        </w:rPr>
+        <w:t>:</w:t>
+      </w:r>
+      <w:r>
+        <w:t xml:space="preserve"> </w:t>
+      </w:r>
+      <w:r>
+        <w:t xml:space="preserve">Since sorceress cards allow the user to re-roll a skull. I would first set the target value of the sorceress card to 1, and once a skull is rolled, would </w:t>
+      </w:r>
+      <w:proofErr w:type="gramStart"/>
+      <w:r>
+        <w:t>decrement</w:t>
+      </w:r>
+      <w:proofErr w:type="gramEnd"/>
+      <w:r>
+        <w:t xml:space="preserve"> and change </w:t>
+      </w:r>
+      <w:proofErr w:type="spellStart"/>
+      <w:r>
+        <w:t>tis</w:t>
+      </w:r>
+      <w:proofErr w:type="spellEnd"/>
+      <w:r>
+        <w:t xml:space="preserve"> value to a 0. This would allow the card to only be used once. Within the players game logic itself, whenever it encounters a skull, if the card target value is greater than 0, it would re-roll the die and decrement its target value. </w:t>
+      </w:r>
+    </w:p>
+    <w:p>
+      <w:r>
+        <w:tab/>
+      </w:r>
+      <w:r>
+        <w:rPr>
+          <w:u w:val="single"/>
+        </w:rPr>
+        <w:t>Treasure Chest:</w:t>
+      </w:r>
+      <w:r>
+        <w:t xml:space="preserve"> The treasure chest </w:t>
+      </w:r>
+      <w:r>
+        <w:t xml:space="preserve">card is, in my opinion the most technically difficult card to implement. For this card, I would create a new </w:t>
+      </w:r>
+      <w:proofErr w:type="spellStart"/>
+      <w:r>
+        <w:t>array</w:t>
+      </w:r>
+      <w:r>
+        <w:t>List</w:t>
+      </w:r>
+      <w:proofErr w:type="spellEnd"/>
+      <w:r>
+        <w:t xml:space="preserve"> parameter under the Player class that stores </w:t>
+      </w:r>
+      <w:r>
+        <w:t>integer</w:t>
+      </w:r>
+      <w:r>
+        <w:t xml:space="preserve"> value</w:t>
+      </w:r>
+      <w:r>
+        <w:t>s</w:t>
+      </w:r>
+      <w:r>
+        <w:t xml:space="preserve"> </w:t>
+      </w:r>
+      <w:r>
+        <w:t>corresponding</w:t>
+      </w:r>
+      <w:r>
+        <w:t xml:space="preserve"> to </w:t>
+      </w:r>
+      <w:r>
+        <w:t xml:space="preserve">the index of </w:t>
+      </w:r>
+      <w:r>
+        <w:t xml:space="preserve">each of the eight dice. </w:t>
+      </w:r>
+      <w:r>
+        <w:t xml:space="preserve">If the value is </w:t>
+      </w:r>
+      <w:r>
+        <w:t>not in the list</w:t>
+      </w:r>
+      <w:r>
+        <w:t xml:space="preserve">, the respective dice is rollable, but if </w:t>
+      </w:r>
+      <w:r>
+        <w:t>it is</w:t>
+      </w:r>
+      <w:r>
+        <w:t>, it would be stored in the “treasure chest.” If the player is disqualified, the</w:t>
+      </w:r>
+      <w:r>
+        <w:t xml:space="preserve">ir score </w:t>
+      </w:r>
+      <w:r>
+        <w:t xml:space="preserve">for the dice </w:t>
+      </w:r>
+      <w:r>
+        <w:t>whose index is in the array (foreach index in list)</w:t>
+      </w:r>
+      <w:r>
+        <w:t xml:space="preserve"> would still be added to their score. </w:t>
+      </w:r>
+      <w:r>
+        <w:t xml:space="preserve">The array would then be </w:t>
+      </w:r>
+      <w:r>
+        <w:t>cleared (clear())</w:t>
+      </w:r>
+      <w:r>
+        <w:t xml:space="preserve">. </w:t>
+      </w:r>
+      <w:r>
+        <w:t xml:space="preserve">There would also be a separate function </w:t>
+      </w:r>
+      <w:proofErr w:type="gramStart"/>
+      <w:r>
+        <w:t>similar to</w:t>
+      </w:r>
+      <w:proofErr w:type="gramEnd"/>
+      <w:r>
+        <w:t xml:space="preserve"> the </w:t>
+      </w:r>
+      <w:proofErr w:type="spellStart"/>
+      <w:r>
+        <w:t>RollDie</w:t>
+      </w:r>
+      <w:proofErr w:type="spellEnd"/>
+      <w:r>
+        <w:t xml:space="preserve">() function that accepts index values and </w:t>
+      </w:r>
+      <w:r>
+        <w:t>adds</w:t>
+      </w:r>
+      <w:r>
+        <w:t xml:space="preserve"> those indices as </w:t>
+      </w:r>
+      <w:r>
+        <w:t xml:space="preserve">to the list. </w:t>
+      </w:r>
+    </w:p>
+    <w:p/>
+    <w:p/>
+    <w:p>
+      <w:pPr>
+        <w:pStyle w:val="Heading2"/>
+      </w:pPr>
+      <w:r>
+        <w:t xml:space="preserve">Q6.2) Your client is seriously </w:t>
+      </w:r>
+      <w:r>
+        <w:t xml:space="preserve">annoyed that the “Island of Skulls” mechanism is unavailable. What would be the impact of introducing this </w:t>
+      </w:r>
+      <w:r>
+        <w:t xml:space="preserve">mechanism in your code? </w:t>
+      </w:r>
+    </w:p>
+    <w:p>
+      <w:r>
+        <w:tab/>
+      </w:r>
+      <w:proofErr w:type="gramStart"/>
+      <w:r>
+        <w:t>In order to</w:t>
+      </w:r>
+      <w:proofErr w:type="gramEnd"/>
+      <w:r>
+        <w:t xml:space="preserve"> implement the “Island of </w:t>
+      </w:r>
+      <w:r>
+        <w:t>Skulls</w:t>
+      </w:r>
+      <w:r>
+        <w:t xml:space="preserve">” mechanism into the game, I would have to create a second </w:t>
+      </w:r>
+      <w:r>
+        <w:t xml:space="preserve">if statement that checks if the </w:t>
+      </w:r>
+      <w:proofErr w:type="spellStart"/>
+      <w:r>
+        <w:t>CheckSkulls</w:t>
+      </w:r>
+      <w:proofErr w:type="spellEnd"/>
+      <w:r>
+        <w:t xml:space="preserve">() method return a value greater than 1 before checking if the </w:t>
+      </w:r>
+      <w:proofErr w:type="spellStart"/>
+      <w:r>
+        <w:t>CheckSkulls</w:t>
+      </w:r>
+      <w:proofErr w:type="spellEnd"/>
+      <w:r>
+        <w:t>() method was equal to 0</w:t>
+      </w:r>
+      <w:r>
+        <w:t xml:space="preserve"> (meaning the player can rolls again)</w:t>
+      </w:r>
+      <w:r>
+        <w:t xml:space="preserve">. </w:t>
+      </w:r>
+      <w:r>
+        <w:t>In this</w:t>
+      </w:r>
+      <w:r>
+        <w:t xml:space="preserve"> </w:t>
+      </w:r>
+      <w:r>
+        <w:t xml:space="preserve">if statement, another function would be called where the player keeps rolling </w:t>
+      </w:r>
+      <w:r>
+        <w:t xml:space="preserve">skulls in a while loop, each skull adding to a counter. Once the player rolls something that isn’t a skull, the </w:t>
+      </w:r>
+      <w:r>
+        <w:t xml:space="preserve">game loops through each player in the </w:t>
+      </w:r>
+      <w:r>
+        <w:rPr>
+          <w:i/>
+          <w:iCs/>
+        </w:rPr>
+        <w:t>players</w:t>
+      </w:r>
+      <w:r>
+        <w:t xml:space="preserve"> list </w:t>
+      </w:r>
+      <w:r>
+        <w:t>and decrements their score by the appropriate value based on the number of skulls removed. (</w:t>
+      </w:r>
+      <w:proofErr w:type="spellStart"/>
+      <w:r>
+        <w:rPr>
+          <w:i/>
+          <w:iCs/>
+        </w:rPr>
+        <w:t>numSkulls</w:t>
+      </w:r>
+      <w:proofErr w:type="spellEnd"/>
+      <w:r>
+        <w:t xml:space="preserve"> * 100 [200 for captain card]).</w:t>
+      </w:r>
+      <w:r>
+        <w:t xml:space="preserve"> </w:t>
+      </w:r>
+      <w:r>
+        <w:t xml:space="preserve">This would then end the players turn and the game continues as normal. </w:t>
+      </w:r>
+      <w:r>
+        <w:t xml:space="preserve">This addition would really be </w:t>
+      </w:r>
+      <w:proofErr w:type="gramStart"/>
+      <w:r>
+        <w:lastRenderedPageBreak/>
+        <w:t>an</w:t>
+      </w:r>
+      <w:proofErr w:type="gramEnd"/>
+      <w:r>
+        <w:t xml:space="preserve"> feature where code is simply added and existing code is not modified which means it has a pretty minimal impact</w:t>
+      </w:r>
+      <w:r>
+        <w:t xml:space="preserve"> with low implementation risk. </w:t>
+      </w:r>
+      <w:r>
+        <w:t xml:space="preserve"> </w:t>
+      </w:r>
+    </w:p>
+    <w:p/>
+    <w:p/>
+    <w:p>
+      <w:pPr>
+        <w:pStyle w:val="Heading2"/>
+      </w:pPr>
+      <w:r>
+        <w:t xml:space="preserve">Q6.3) Are you still in debt? How does this debt influence the upcoming development? </w:t>
+      </w:r>
+    </w:p>
+    <w:p>
+      <w:r>
+        <w:tab/>
+      </w:r>
+      <w:r>
+        <w:t>As I have learned throughout the course of this project, it’s almost impossible to not be in at least some debt, and so yes, I am still in debt</w:t>
+      </w:r>
+      <w:r>
+        <w:t xml:space="preserve"> – </w:t>
+      </w:r>
+      <w:proofErr w:type="spellStart"/>
+      <w:r>
+        <w:t>the</w:t>
+      </w:r>
+      <w:proofErr w:type="spellEnd"/>
+      <w:r>
+        <w:t xml:space="preserve"> current logging system in the code is quite terrible </w:t>
+      </w:r>
+      <w:r>
+        <w:sym w:font="Wingdings" w:char="F04A"/>
+      </w:r>
+      <w:r>
+        <w:t xml:space="preserve">. </w:t>
+      </w:r>
+      <w:r>
+        <w:t xml:space="preserve">The logging system </w:t>
+      </w:r>
+      <w:proofErr w:type="gramStart"/>
+      <w:r>
+        <w:t>at the moment</w:t>
+      </w:r>
+      <w:proofErr w:type="gramEnd"/>
+      <w:r>
+        <w:t xml:space="preserve"> only exists within the main </w:t>
+      </w:r>
+      <w:proofErr w:type="spellStart"/>
+      <w:r>
+        <w:t>PiratenKapern</w:t>
+      </w:r>
+      <w:proofErr w:type="spellEnd"/>
+      <w:r>
+        <w:t xml:space="preserve"> class. If any information from outside that class (ex. Player’s </w:t>
+      </w:r>
+      <w:proofErr w:type="spellStart"/>
+      <w:r>
+        <w:t>rollStrategy</w:t>
+      </w:r>
+      <w:proofErr w:type="spellEnd"/>
+      <w:r>
+        <w:t xml:space="preserve"> function), no traces can be made unless the logger and the trace function can be passed through as parameters. </w:t>
+      </w:r>
+      <w:r>
+        <w:t>As the game continues to grow with the addition of game logic such as the “Island of Skulls” mechanism</w:t>
+      </w:r>
+      <w:r>
+        <w:t xml:space="preserve">, logging will become very useful for the user </w:t>
+      </w:r>
+      <w:r>
+        <w:t>as a lot of decisions will be made</w:t>
+      </w:r>
+      <w:r>
+        <w:t>. Since</w:t>
+      </w:r>
+      <w:r>
+        <w:t xml:space="preserve"> the logic really can’t exist within the main </w:t>
+      </w:r>
+      <w:proofErr w:type="spellStart"/>
+      <w:r>
+        <w:t>PiratenKapern</w:t>
+      </w:r>
+      <w:proofErr w:type="spellEnd"/>
+      <w:r>
+        <w:t xml:space="preserve"> class</w:t>
+      </w:r>
+      <w:r>
+        <w:t xml:space="preserve"> for organization and efficiency reasons, this still needs to be fixed before moving on with upcoming development. </w:t>
+      </w:r>
+    </w:p>
+    <w:p>
+      <w:r>
+        <w:tab/>
+        <w:t xml:space="preserve">A good solution to this would be to have a class </w:t>
+      </w:r>
+      <w:proofErr w:type="spellStart"/>
+      <w:r>
+        <w:t>withint</w:t>
+      </w:r>
+      <w:proofErr w:type="spellEnd"/>
+      <w:r>
+        <w:t xml:space="preserve"> a package that could be imported by all other classes (</w:t>
+      </w:r>
+      <w:proofErr w:type="spellStart"/>
+      <w:r>
+        <w:t>SystemSettings.class</w:t>
+      </w:r>
+      <w:proofErr w:type="spellEnd"/>
+      <w:r>
+        <w:t xml:space="preserve">) that would contain the </w:t>
+      </w:r>
+      <w:r>
+        <w:rPr>
+          <w:i/>
+          <w:iCs/>
+        </w:rPr>
+        <w:t>logger</w:t>
+      </w:r>
+      <w:r>
+        <w:t xml:space="preserve">, </w:t>
+      </w:r>
+      <w:r>
+        <w:rPr>
+          <w:i/>
+          <w:iCs/>
+        </w:rPr>
+        <w:t>trace</w:t>
+      </w:r>
+      <w:r>
+        <w:t xml:space="preserve">, </w:t>
+      </w:r>
+      <w:r>
+        <w:rPr>
+          <w:i/>
+          <w:iCs/>
+        </w:rPr>
+        <w:t>players</w:t>
+      </w:r>
+      <w:r>
+        <w:t xml:space="preserve"> list, </w:t>
+      </w:r>
+      <w:proofErr w:type="spellStart"/>
+      <w:r>
+        <w:rPr>
+          <w:i/>
+          <w:iCs/>
+        </w:rPr>
+        <w:t>numberOfGames</w:t>
+      </w:r>
+      <w:proofErr w:type="spellEnd"/>
+      <w:r>
+        <w:t xml:space="preserve">, </w:t>
+      </w:r>
+      <w:proofErr w:type="spellStart"/>
+      <w:r>
+        <w:t xml:space="preserve">etc. </w:t>
+      </w:r>
+      <w:proofErr w:type="spellEnd"/>
+      <w:r>
+        <w:t>values for the simulation. Making these values static would really help keep the game consistent with universal settings that can be followed and checked by all scripts.</w:t>
       </w:r>
       <w:r>
         <w:t xml:space="preserve"> </w:t>

</xml_diff>

<commit_message>
Report Update (6 Pages)
</commit_message>
<xml_diff>
--- a/a1-shahk50.docx
+++ b/a1-shahk50.docx
@@ -10,7 +10,15 @@
         <w:t xml:space="preserve">Q1.1) </w:t>
       </w:r>
       <w:r>
-        <w:t>Is this MVP really minimal?</w:t>
+        <w:t xml:space="preserve">Is this MVP </w:t>
+      </w:r>
+      <w:proofErr w:type="gramStart"/>
+      <w:r>
+        <w:t>really minimal</w:t>
+      </w:r>
+      <w:proofErr w:type="gramEnd"/>
+      <w:r>
+        <w:t>?</w:t>
       </w:r>
     </w:p>
     <w:p>
@@ -39,7 +47,7 @@
         <w:t xml:space="preserve"> </w:t>
       </w:r>
       <w:r>
-        <w:t xml:space="preserve">This feature can be further simplified into simply rolling </w:t>
+        <w:t xml:space="preserve">This feature can be further simplified by simply rolling </w:t>
       </w:r>
       <w:r>
         <w:t>two</w:t>
@@ -60,7 +68,7 @@
         <w:t>This would still show functionality for rolling and keeping track of multiple dice</w:t>
       </w:r>
       <w:r>
-        <w:t>, and still allows the random choosing method to keep certain dice rolls</w:t>
+        <w:t xml:space="preserve"> and still allows the random choosing method to keep certain dice rolls</w:t>
       </w:r>
       <w:r>
         <w:t xml:space="preserve">. Immediately </w:t>
@@ -74,11 +82,6 @@
       <w:r>
         <w:t xml:space="preserve"> for this minimal product, and thus can be simplified. </w:t>
       </w:r>
-    </w:p>
-    <w:p>
-      <w:pPr>
-        <w:ind w:firstLine="720"/>
-      </w:pPr>
       <w:r>
         <w:t>This of course would also change the feature where three skulls</w:t>
       </w:r>
@@ -116,7 +119,7 @@
         <w:t xml:space="preserve">, the 3-of-a-kind scoring system can also be changed to a 2-of-a-king feature </w:t>
       </w:r>
       <w:r>
-        <w:t xml:space="preserve">to match the 2 dice system. </w:t>
+        <w:t xml:space="preserve">to match the 2-dice system. </w:t>
       </w:r>
     </w:p>
     <w:p/>
@@ -186,11 +189,6 @@
       <w:r>
         <w:t xml:space="preserve">. </w:t>
       </w:r>
-    </w:p>
-    <w:p>
-      <w:pPr>
-        <w:ind w:firstLine="720"/>
-      </w:pPr>
       <w:r>
         <w:t xml:space="preserve">Showing that there </w:t>
       </w:r>
@@ -210,7 +208,7 @@
         <w:t xml:space="preserve">to be involved. </w:t>
       </w:r>
       <w:r>
-        <w:t xml:space="preserve">The ability to roll die of course is quite a prominent feature in the game that needs to be shown in all products of the game. </w:t>
+        <w:t xml:space="preserve">The ability to roll dice of course is quite a prominent feature in the game that needs to be shown in all products of the game. </w:t>
       </w:r>
       <w:r>
         <w:t xml:space="preserve">The ability for the game to recognize when enough </w:t>
@@ -311,11 +309,6 @@
       <w:r>
         <w:t xml:space="preserve">The ability for the user to decide how many games to play is also very representative of how the players in real life would decide beforehand how many rounds they want to play. </w:t>
       </w:r>
-    </w:p>
-    <w:p>
-      <w:pPr>
-        <w:ind w:firstLine="720"/>
-      </w:pPr>
       <w:r>
         <w:t>Having said all this, the f</w:t>
       </w:r>
@@ -329,7 +322,7 @@
         <w:t xml:space="preserve">is quite incorrect according to the rules. </w:t>
       </w:r>
       <w:r>
-        <w:t xml:space="preserve">Ideally this feature would have to change into three </w:t>
+        <w:t xml:space="preserve">Ideally, this feature would have to change into three </w:t>
       </w:r>
       <w:r>
         <w:rPr>
@@ -437,10 +430,7 @@
         <w:pStyle w:val="Heading2"/>
       </w:pPr>
       <w:r>
-        <w:t xml:space="preserve">Q2.1) </w:t>
-      </w:r>
-      <w:r>
-        <w:t xml:space="preserve">Which part of your code </w:t>
+        <w:t xml:space="preserve">Q2.1) Which part of your code </w:t>
       </w:r>
       <w:r>
         <w:t>do you consider to be technical debt?</w:t>
@@ -481,7 +471,7 @@
         <w:t xml:space="preserve">The scoring system as of right now is just a for-loop that goes through all the dice and adds 100 points for any diamonds or gold faces that are seen. </w:t>
       </w:r>
       <w:r>
-        <w:t xml:space="preserve">This makes it difficult for the game to score different </w:t>
+        <w:t xml:space="preserve">This makes it difficult for the game to score a different </w:t>
       </w:r>
       <w:r>
         <w:t>number</w:t>
@@ -498,11 +488,6 @@
       <w:r>
         <w:t xml:space="preserve">any x-of-a-kind scores at all. </w:t>
       </w:r>
-    </w:p>
-    <w:p>
-      <w:r>
-        <w:tab/>
-      </w:r>
       <w:r>
         <w:t xml:space="preserve">The </w:t>
       </w:r>
@@ -531,10 +516,9 @@
         <w:t xml:space="preserve"> system tracking that is currently implemented. </w:t>
       </w:r>
       <w:r>
-        <w:t xml:space="preserve">As of right now, there is a fixed sized array that </w:t>
-      </w:r>
-      <w:r>
-        <w:lastRenderedPageBreak/>
+        <w:t xml:space="preserve">As of right now, there is a fixed-sized array that </w:t>
+      </w:r>
+      <w:r>
         <w:t>represents the number of wins for each player. In the while loop</w:t>
       </w:r>
       <w:r>
@@ -544,22 +528,19 @@
         <w:t>As I am creating new variables for each player</w:t>
       </w:r>
       <w:r>
-        <w:t xml:space="preserve"> and hardcoding the if- and print-statements to show the player win rate</w:t>
-      </w:r>
-      <w:r>
-        <w:t xml:space="preserve">, this system is really not scalable at all over time. </w:t>
-      </w:r>
-    </w:p>
-    <w:p/>
+        <w:t xml:space="preserve"> and hardcoding the if- and print statements to show the player win rate</w:t>
+      </w:r>
+      <w:r>
+        <w:t xml:space="preserve">, this system is not scalable at all over time. </w:t>
+      </w:r>
+    </w:p>
     <w:p>
       <w:pPr>
         <w:pStyle w:val="Heading2"/>
       </w:pPr>
       <w:r>
-        <w:t xml:space="preserve">Q2.2) </w:t>
-      </w:r>
-      <w:r>
-        <w:t xml:space="preserve">Do you think your features were the right size? Too big? Too small? </w:t>
+        <w:lastRenderedPageBreak/>
+        <w:t xml:space="preserve">Q2.2) Do you think your features were the right size? Too big? Too small? </w:t>
       </w:r>
     </w:p>
     <w:p>
@@ -567,7 +548,7 @@
         <w:tab/>
       </w:r>
       <w:r>
-        <w:t xml:space="preserve">From the features that I recorded (based off the business logic outlined in step 2), “simulate a game” was too large of a feature. This feature included </w:t>
+        <w:t xml:space="preserve">From the features that I recorded (based on the business logic outlined in step 2), "simulate a game" was too large of a feature. This feature included </w:t>
       </w:r>
       <w:r>
         <w:t xml:space="preserve">too many mini-features inside and should have been broken down further. </w:t>
@@ -627,7 +608,7 @@
         <w:t xml:space="preserve"> </w:t>
       </w:r>
       <w:r>
-        <w:t>Breaking this feature down into those components would have definitely helped in organizing the workload</w:t>
+        <w:t>Breaking this feature down into those components would have helped in organizing the workload</w:t>
       </w:r>
       <w:r>
         <w:t xml:space="preserve"> and tracing errors. </w:t>
@@ -642,10 +623,7 @@
         <w:pStyle w:val="Heading2"/>
       </w:pPr>
       <w:r>
-        <w:t xml:space="preserve">Q2.3) </w:t>
-      </w:r>
-      <w:r>
-        <w:t>Is it worth tracking the realization of each feature in the backlog? As a tag in VCS?</w:t>
+        <w:t>Q2.3) Is it worth tracking the realization of each feature in the backlog? As a tag in VCS?</w:t>
       </w:r>
     </w:p>
     <w:p>
@@ -653,7 +631,7 @@
         <w:tab/>
       </w:r>
       <w:r>
-        <w:t>I believe the tracking of the realization of each feature in the backlog was very important as many features were dependant on one another</w:t>
+        <w:t>I believe the tracking of the realization of each feature in the backlog was very important as many features were dependent on one another</w:t>
       </w:r>
       <w:r>
         <w:t>, and tracking this change</w:t>
@@ -680,10 +658,10 @@
         <w:t xml:space="preserve"> </w:t>
       </w:r>
       <w:r>
-        <w:t xml:space="preserve">feature was dependant on </w:t>
-      </w:r>
-      <w:r>
-        <w:t xml:space="preserve">the “simulate game” feature, which was dependant on the “roll a die” feature. </w:t>
+        <w:t xml:space="preserve">feature was dependent on </w:t>
+      </w:r>
+      <w:r>
+        <w:t xml:space="preserve">the "simulate game" feature, which was dependent on the "roll a die" feature. </w:t>
       </w:r>
       <w:r>
         <w:t xml:space="preserve">These </w:t>
@@ -700,10 +678,7 @@
       <w:r>
         <w:t xml:space="preserve">organize and follow this timeline. </w:t>
       </w:r>
-    </w:p>
-    <w:p>
-      <w:r>
-        <w:tab/>
+      <w:r>
         <w:t xml:space="preserve">Secondarily, </w:t>
       </w:r>
       <w:r>
@@ -719,7 +694,7 @@
         <w:t xml:space="preserve">This cross-referencing helped </w:t>
       </w:r>
       <w:r>
-        <w:t xml:space="preserve">traceback issues on the large </w:t>
+        <w:t xml:space="preserve">trace back issues on the large </w:t>
       </w:r>
       <w:r>
         <w:t xml:space="preserve">project </w:t>
@@ -734,10 +709,7 @@
         <w:pStyle w:val="Heading2"/>
       </w:pPr>
       <w:r>
-        <w:t xml:space="preserve">Q2.4) </w:t>
-      </w:r>
-      <w:r>
-        <w:t>Does it make sense to sacrifice quality in the long run? For short-term?</w:t>
+        <w:t>Q2.4) Does it make sense to sacrifice quality in the long run? For short-term?</w:t>
       </w:r>
     </w:p>
     <w:p>
@@ -748,7 +720,7 @@
         <w:t>It makes total sense to cut corners and sacrifice quality during a short-term period</w:t>
       </w:r>
       <w:r>
-        <w:t>, for example while developing a small prototype or test,</w:t>
+        <w:t>, for example, while developing a small prototype or test,</w:t>
       </w:r>
       <w:r>
         <w:t xml:space="preserve"> but not long-term</w:t>
@@ -781,13 +753,13 @@
         <w:t>and improve the design</w:t>
       </w:r>
       <w:r>
-        <w:t xml:space="preserve"> without much time loss in the actual project timeline. </w:t>
-      </w:r>
-    </w:p>
-    <w:p>
-      <w:r>
-        <w:tab/>
-        <w:t xml:space="preserve">Continuing to sacrifice quality in the long-run leads to certain issues never being </w:t>
+        <w:t xml:space="preserve"> without much time lost in the actual project timeline.</w:t>
+      </w:r>
+      <w:r>
+        <w:t xml:space="preserve"> </w:t>
+      </w:r>
+      <w:r>
+        <w:t xml:space="preserve">Continuing to sacrifice quality in the long run leads to certain issues never being </w:t>
       </w:r>
       <w:r>
         <w:t xml:space="preserve">addressed and the final viable product not being produced. </w:t>
@@ -814,10 +786,7 @@
         <w:pStyle w:val="Heading2"/>
       </w:pPr>
       <w:r>
-        <w:t xml:space="preserve">Q2.5) </w:t>
-      </w:r>
-      <w:r>
-        <w:t xml:space="preserve">What are your plans to reimburse this debt during the next iteration? </w:t>
+        <w:t xml:space="preserve">Q2.5) What are your plans to reimburse this debt during the next iteration? </w:t>
       </w:r>
     </w:p>
     <w:p>
@@ -863,12 +832,8 @@
       <w:r>
         <w:t xml:space="preserve"> which would allow for x-of-a-kind scoring systems. </w:t>
       </w:r>
-    </w:p>
-    <w:p>
-      <w:r>
-        <w:lastRenderedPageBreak/>
-        <w:tab/>
-        <w:t xml:space="preserve">With reference to the </w:t>
+      <w:r>
+        <w:t xml:space="preserve">Regarding the </w:t>
       </w:r>
       <w:r>
         <w:t xml:space="preserve">two-player </w:t>
@@ -961,6 +926,7 @@
         <w:pStyle w:val="Heading2"/>
       </w:pPr>
       <w:r>
+        <w:lastRenderedPageBreak/>
         <w:t xml:space="preserve">Q3.1) </w:t>
       </w:r>
       <w:r>
@@ -999,40 +965,39 @@
         <w:t>unscalable nature</w:t>
       </w:r>
       <w:r>
-        <w:t xml:space="preserve">, it is crucial that </w:t>
-      </w:r>
-      <w:r>
-        <w:t>this technical debt</w:t>
+        <w:t xml:space="preserve">, </w:t>
+      </w:r>
+      <w:r>
+        <w:t>this technical debt must</w:t>
       </w:r>
       <w:r>
         <w:t xml:space="preserve"> be paid as soon as possible. </w:t>
       </w:r>
-    </w:p>
-    <w:p>
-      <w:r>
-        <w:tab/>
-        <w:t xml:space="preserve">Since solutions to technical debt are more complex and advanced than the debt themselves, it is always a great idea to deliver the MVP first and then repay the debt. If the integration of the advanced system were to cause an error (which is very likely), it is great to have a checkpoint of the product that is functional and </w:t>
+      <w:r>
+        <w:t xml:space="preserve">Since solutions to technical debt are more complex and advanced than the debt itself, it is always a great idea to deliver the MVP first and then repay the debt. If the integration of the advanced system were to cause an error (which is very likely), it is great to have a checkpoint of the product that is functional and </w:t>
       </w:r>
       <w:r>
         <w:t xml:space="preserve">recent. </w:t>
       </w:r>
-    </w:p>
-    <w:p>
-      <w:r>
-        <w:tab/>
+      <w:r>
         <w:t xml:space="preserve">Even if the debt is paid off successfully without errors, </w:t>
       </w:r>
       <w:r>
         <w:t xml:space="preserve">it is quite likely that later in the future, an even better solution will present itself. </w:t>
       </w:r>
       <w:r>
-        <w:t xml:space="preserve">In that case, it is also significantly easier to go back to another MVP before the first solution was implemented and work upwards from there again. </w:t>
-      </w:r>
-    </w:p>
-    <w:p>
-      <w:r>
-        <w:tab/>
-        <w:t>All in all, there really aren’t any reason to not deliver the MVP before paying debt as long as the debt is dealt with soon after</w:t>
+        <w:t xml:space="preserve">In that case, it is also significantly easier to go back to another MVP before the first solution was implemented and work upward from there again. </w:t>
+      </w:r>
+      <w:r>
+        <w:t xml:space="preserve">All in all, there isn't any reason to not deliver the MVP before paying the debt </w:t>
+      </w:r>
+      <w:proofErr w:type="gramStart"/>
+      <w:r>
+        <w:t>as long as</w:t>
+      </w:r>
+      <w:proofErr w:type="gramEnd"/>
+      <w:r>
+        <w:t xml:space="preserve"> the debt is dealt with soon after</w:t>
       </w:r>
       <w:r>
         <w:t xml:space="preserve"> and not forgotten about</w:t>
@@ -1047,7 +1012,7 @@
         <w:t>working but</w:t>
       </w:r>
       <w:r>
-        <w:t xml:space="preserve"> having this backup checkpoint in your work would really never hurt. </w:t>
+        <w:t xml:space="preserve"> having this backup checkpoint in your work would never hurt. </w:t>
       </w:r>
     </w:p>
     <w:p/>
@@ -1075,9 +1040,11 @@
       <w:r>
         <w:t xml:space="preserve">The MVP </w:t>
       </w:r>
+      <w:proofErr w:type="gramStart"/>
       <w:r>
         <w:t>definitely could</w:t>
       </w:r>
+      <w:proofErr w:type="gramEnd"/>
       <w:r>
         <w:t xml:space="preserve"> have been delivered with less debt</w:t>
       </w:r>
@@ -1091,7 +1058,7 @@
         <w:t xml:space="preserve"> my </w:t>
       </w:r>
       <w:r>
-        <w:t xml:space="preserve">solution for the debt was delivered very soon after with no issues at all. The solution was quite straight </w:t>
+        <w:t>solution for the debt was delivered very soon after with no issues at all. The solution was quite straight</w:t>
       </w:r>
       <w:r>
         <w:t xml:space="preserve">forward, and I had no </w:t>
@@ -1108,11 +1075,6 @@
       <w:r>
         <w:t xml:space="preserve"> pushing me to quickly deliver the MVP. </w:t>
       </w:r>
-    </w:p>
-    <w:p>
-      <w:pPr>
-        <w:ind w:firstLine="720"/>
-      </w:pPr>
       <w:r>
         <w:t xml:space="preserve">However, implementing this improved code structure </w:t>
       </w:r>
@@ -1139,7 +1101,15 @@
         <w:t xml:space="preserve"> viable product. </w:t>
       </w:r>
       <w:r>
-        <w:t xml:space="preserve">Even though the implementation only took a short amount of time, I was effectively able to prototype and test my game before progressing forward and making mistakes later on in the development cycle. </w:t>
+        <w:t xml:space="preserve">Even though the implementation only took a short amount of time, I was effectively able to prototype and test my game before progressing forward and making mistakes </w:t>
+      </w:r>
+      <w:proofErr w:type="gramStart"/>
+      <w:r>
+        <w:t>later on</w:t>
+      </w:r>
+      <w:proofErr w:type="gramEnd"/>
+      <w:r>
+        <w:t xml:space="preserve"> in the development cycle. </w:t>
       </w:r>
       <w:r>
         <w:t xml:space="preserve">I </w:t>
@@ -1170,8 +1140,13 @@
         <w:t xml:space="preserve"> my MVP with more technical debt</w:t>
       </w:r>
       <w:r>
-        <w:t xml:space="preserve"> in a shorter time period</w:t>
-      </w:r>
+        <w:t xml:space="preserve"> in a shorter </w:t>
+      </w:r>
+      <w:proofErr w:type="gramStart"/>
+      <w:r>
+        <w:t>time period</w:t>
+      </w:r>
+      <w:proofErr w:type="gramEnd"/>
       <w:r>
         <w:t xml:space="preserve">. </w:t>
       </w:r>
@@ -1195,10 +1170,7 @@
         <w:pStyle w:val="Heading2"/>
       </w:pPr>
       <w:r>
-        <w:t xml:space="preserve">Q3.3) </w:t>
-      </w:r>
-      <w:r>
-        <w:t>What are the pros and cons of using logging mechanisms instead of print statements?</w:t>
+        <w:t>Q3.3) What are the pros and cons of using logging mechanisms instead of print statements?</w:t>
       </w:r>
     </w:p>
     <w:p>
@@ -1206,23 +1178,32 @@
         <w:tab/>
       </w:r>
       <w:r>
-        <w:t xml:space="preserve">Print statements are logged within the terminal itself alongside all of the text that the player must use to navigate through the software. Having logging occur within the console </w:t>
-      </w:r>
-      <w:r>
-        <w:t xml:space="preserve">begins to crowd the user’s experience with the program with lots of unnecessary information that </w:t>
-      </w:r>
-      <w:r>
-        <w:lastRenderedPageBreak/>
-        <w:t xml:space="preserve">the player might not need to see at the time. For this reason, it is really useful to have logging mechanisms that can log these outputs to an external file when required. </w:t>
-      </w:r>
-    </w:p>
-    <w:p>
-      <w:r>
-        <w:tab/>
+        <w:t xml:space="preserve">Print statements are logged within the terminal itself alongside </w:t>
+      </w:r>
+      <w:proofErr w:type="gramStart"/>
+      <w:r>
+        <w:t>all of</w:t>
+      </w:r>
+      <w:proofErr w:type="gramEnd"/>
+      <w:r>
+        <w:t xml:space="preserve"> the text that the player must use to navigate through the software. Having logging occur within the console </w:t>
+      </w:r>
+      <w:r>
+        <w:t xml:space="preserve">begins to crowd the user’s experience with the program with lots of unnecessary information that the player might not need to see at the time. For this reason, it is </w:t>
+      </w:r>
+      <w:proofErr w:type="gramStart"/>
+      <w:r>
+        <w:t>really useful</w:t>
+      </w:r>
+      <w:proofErr w:type="gramEnd"/>
+      <w:r>
+        <w:t xml:space="preserve"> to have logging mechanisms that can log these outputs to an external file when required. </w:t>
+      </w:r>
+      <w:r>
         <w:t xml:space="preserve">Another reason is purely the </w:t>
       </w:r>
       <w:r>
-        <w:t xml:space="preserve">ease of management for these log files when using logging mechanisms. Rather than the user saving terminal outputs, the </w:t>
+        <w:t xml:space="preserve">ease of management of these log files when using logging mechanisms. Rather than the user saving terminal outputs, the </w:t>
       </w:r>
       <w:r>
         <w:t xml:space="preserve">user can just access and store the external log files produced by the mechanism with ease. </w:t>
@@ -1260,7 +1241,7 @@
         <w:tab/>
       </w:r>
       <w:r>
-        <w:t xml:space="preserve">The addition of Log4J was an improvement to the code structure allowing the developer to have more tools of debugging </w:t>
+        <w:t xml:space="preserve">The addition of Log4J was an improvement to the code structure allowing the developer to have more tools for debugging </w:t>
       </w:r>
       <w:r>
         <w:t xml:space="preserve">and understanding </w:t>
@@ -1272,7 +1253,11 @@
         <w:t xml:space="preserve"> as it continues to grow. </w:t>
       </w:r>
       <w:r>
-        <w:t xml:space="preserve">This can be compared to the implementation of any solutions </w:t>
+        <w:t xml:space="preserve">This can </w:t>
+      </w:r>
+      <w:r>
+        <w:lastRenderedPageBreak/>
+        <w:t xml:space="preserve">be compared to the implementation of any solutions </w:t>
       </w:r>
       <w:r>
         <w:t>to</w:t>
@@ -1296,25 +1281,30 @@
         <w:t xml:space="preserve">result in the addition of new features, tracking their integration progress can also be useful. </w:t>
       </w:r>
       <w:r>
-        <w:t xml:space="preserve">For this reason, I believe having a secondary log that tracks backend improvements for the code such as the payment of technical debts, or for example, the implementation of Log4J could be really useful. </w:t>
+        <w:t xml:space="preserve">For this reason, I believe having a secondary log that tracks backend improvements for the code such as the payment of technical debts, or for example, the implementation of Log4J could be </w:t>
+      </w:r>
+      <w:proofErr w:type="gramStart"/>
+      <w:r>
+        <w:t>really useful</w:t>
+      </w:r>
+      <w:proofErr w:type="gramEnd"/>
+      <w:r>
+        <w:t xml:space="preserve">. </w:t>
       </w:r>
       <w:r>
         <w:t xml:space="preserve">This would not be dictated through guidelines posted by the </w:t>
       </w:r>
       <w:r>
-        <w:t xml:space="preserve">client, rather deadlines instated by the developer. </w:t>
-      </w:r>
-    </w:p>
-    <w:p>
-      <w:r>
-        <w:tab/>
+        <w:t xml:space="preserve">client, but rather deadlines instated by the developer. </w:t>
+      </w:r>
+      <w:r>
         <w:t xml:space="preserve">In the </w:t>
       </w:r>
       <w:r>
         <w:t xml:space="preserve">scope of this project, I will use GitHub tags as my method of tracking these backend changes. </w:t>
       </w:r>
       <w:r>
-        <w:t xml:space="preserve">Previously, the addition of a new tag was introduced when all the observed technical debts were paid, and now another tag was creating for the addition of the logging tool. </w:t>
+        <w:t xml:space="preserve">Previously, the addition of a new tag was introduced when all the observed technical debts were paid, and now another tag was created for the addition of the logging tool. </w:t>
       </w:r>
     </w:p>
     <w:p/>
@@ -1326,7 +1316,15 @@
         <w:t xml:space="preserve">Q4.1) </w:t>
       </w:r>
       <w:r>
-        <w:t xml:space="preserve">Were you able to deliver all of the features during this iteration? If yes, was it challenging? If not, how did you decide which features could be pushed to the next iteration? </w:t>
+        <w:t xml:space="preserve">Were you able to deliver </w:t>
+      </w:r>
+      <w:proofErr w:type="gramStart"/>
+      <w:r>
+        <w:t>all of</w:t>
+      </w:r>
+      <w:proofErr w:type="gramEnd"/>
+      <w:r>
+        <w:t xml:space="preserve"> the features during this iteration? If yes, was it challenging? If not, how did you decide which features could be pushed to the next iteration? </w:t>
       </w:r>
     </w:p>
     <w:p>
@@ -1334,10 +1332,18 @@
         <w:tab/>
       </w:r>
       <w:r>
-        <w:t>With two iteration of 30 minutes, I was able to implement all of my features for this step of the project</w:t>
-      </w:r>
-      <w:r>
-        <w:t xml:space="preserve">, and yes, there were parts of it that were terribly </w:t>
+        <w:t xml:space="preserve">With two iterations of 30 minutes, I was able to implement </w:t>
+      </w:r>
+      <w:proofErr w:type="gramStart"/>
+      <w:r>
+        <w:t>all of</w:t>
+      </w:r>
+      <w:proofErr w:type="gramEnd"/>
+      <w:r>
+        <w:t xml:space="preserve"> my features for this step of the project</w:t>
+      </w:r>
+      <w:r>
+        <w:t xml:space="preserve">, and yes, there were parts of it that were </w:t>
       </w:r>
       <w:r>
         <w:t>challenging</w:t>
@@ -1345,61 +1351,77 @@
       <w:r>
         <w:t xml:space="preserve">. </w:t>
       </w:r>
-    </w:p>
-    <w:p>
-      <w:r>
-        <w:tab/>
+      <w:r>
         <w:t xml:space="preserve">Some features that were easy to implement were the </w:t>
       </w:r>
       <w:r>
         <w:t xml:space="preserve">new scoring system and using this new scoring system in determining who the winner was. Since the structure for the </w:t>
       </w:r>
       <w:r>
-        <w:t xml:space="preserve">dice and </w:t>
-      </w:r>
-      <w:r>
-        <w:t>its</w:t>
-      </w:r>
-      <w:r>
-        <w:t xml:space="preserve"> faces was well defined in an OOP sense, </w:t>
-      </w:r>
-      <w:r>
-        <w:t xml:space="preserve">the counting process for each face on the die was quite simple and quick to implement. </w:t>
-      </w:r>
-    </w:p>
-    <w:p>
-      <w:r>
-        <w:tab/>
-      </w:r>
-      <w:r>
-        <w:t xml:space="preserve">The original plan was to implement the combo strategy (F07) and the players use of this new strategy (F08) in this same iteration. However, as I soon realized, due to my </w:t>
+        <w:t xml:space="preserve">dice and their faces were well defined in an OOP sense, </w:t>
+      </w:r>
+      <w:r>
+        <w:t>the counting process for each face on the die was quite simple and quick to implement.</w:t>
+      </w:r>
+      <w:r>
+        <w:t xml:space="preserve"> </w:t>
+      </w:r>
+      <w:r>
+        <w:t xml:space="preserve">Some features, however, took a lot longer since I kept rebuilding the logic for their implementation. </w:t>
+      </w:r>
+      <w:r>
+        <w:t>For example,</w:t>
+      </w:r>
+      <w:r>
+        <w:t xml:space="preserve"> I realized</w:t>
+      </w:r>
+      <w:r>
+        <w:t xml:space="preserve"> that </w:t>
+      </w:r>
+      <w:r>
+        <w:t xml:space="preserve">due to my </w:t>
       </w:r>
       <w:r>
         <w:t>poor</w:t>
       </w:r>
       <w:r>
-        <w:t xml:space="preserve"> code structure, adding another dice rolling strategy was a lot more challenging than it should have been. </w:t>
-      </w:r>
-      <w:r>
-        <w:t xml:space="preserve">I was able to combine code from my new scoring system function and the random dice roll function </w:t>
-      </w:r>
-      <w:r>
-        <w:t xml:space="preserve">to create a new function for this feature. However, determining which player would utilize which strategy was a lot more complicated when they were two different functions for gameplay. For this reason, I decided to </w:t>
-      </w:r>
-      <w:r>
-        <w:t xml:space="preserve">push F08 into the next iteration and I knew that it would require some </w:t>
+        <w:t xml:space="preserve"> code structure, adding another dice-rolling strategy was a lot more challenging than it should have been</w:t>
+      </w:r>
+      <w:r>
+        <w:t xml:space="preserve">, and there was a much </w:t>
+      </w:r>
+      <w:r>
+        <w:t>simpler</w:t>
+      </w:r>
+      <w:r>
+        <w:t xml:space="preserve"> way to accomplish the task</w:t>
+      </w:r>
+      <w:r>
+        <w:t xml:space="preserve">. </w:t>
+      </w:r>
+      <w:r>
+        <w:t xml:space="preserve">For this reason, I decided to </w:t>
+      </w:r>
+      <w:r>
+        <w:t xml:space="preserve">push </w:t>
+      </w:r>
+      <w:r>
+        <w:t>the feature</w:t>
+      </w:r>
+      <w:r>
+        <w:t xml:space="preserve"> into the next iteration </w:t>
+      </w:r>
+      <w:r>
+        <w:t>as</w:t>
+      </w:r>
+      <w:r>
+        <w:t xml:space="preserve"> I knew that it would require some </w:t>
       </w:r>
       <w:r>
         <w:t xml:space="preserve">code restructuring where I would </w:t>
       </w:r>
       <w:r>
-        <w:t xml:space="preserve">break down some of my code and rebuild it. </w:t>
-      </w:r>
-    </w:p>
-    <w:p>
-      <w:r>
-        <w:tab/>
-        <w:t xml:space="preserve">This push for the feature into the next iteration was quite </w:t>
+        <w:t xml:space="preserve">break down some of my code and rebuild it. This push for the feature into the next iteration was quite </w:t>
       </w:r>
       <w:r>
         <w:t xml:space="preserve">important for me as it acted like a checkpoint before I began </w:t>
@@ -1413,27 +1435,8 @@
       <w:r>
         <w:t xml:space="preserve"> which would potentially introduce major bugs.</w:t>
       </w:r>
-    </w:p>
-    <w:p>
-      <w:r>
-        <w:tab/>
-        <w:t xml:space="preserve">Moving forward, I would most likely use this same methodology to determine which features should be </w:t>
-      </w:r>
-      <w:r>
-        <w:t>pushed</w:t>
-      </w:r>
-      <w:r>
-        <w:t xml:space="preserve"> into the next build iteration. Knowing which features would require </w:t>
-      </w:r>
-      <w:r>
-        <w:lastRenderedPageBreak/>
-        <w:t>code to be dismantled and put back together with high risk</w:t>
-      </w:r>
       <w:r>
         <w:t xml:space="preserve"> </w:t>
-      </w:r>
-      <w:r>
-        <w:t xml:space="preserve">should be isolated and dealt with individually. </w:t>
       </w:r>
     </w:p>
     <w:p/>
@@ -1457,22 +1460,22 @@
         <w:t xml:space="preserve">for the two types of players is in grave debt. </w:t>
       </w:r>
       <w:r>
-        <w:t xml:space="preserve">The current system contains two new functions for each strategy, one to manage the dice choosing, and one to simply call the right dice choosing function. </w:t>
-      </w:r>
-      <w:r>
-        <w:t xml:space="preserve">This repeats a lot of code and quite inefficient if we were to add even more strategies into the mix. </w:t>
-      </w:r>
-    </w:p>
-    <w:p>
-      <w:r>
-        <w:tab/>
-        <w:t xml:space="preserve">That being said, I have already </w:t>
+        <w:t xml:space="preserve">The current system contains two new functions for each strategy, one to manage the dice-choosing, and one to simply call the right dice-choosing function. </w:t>
+      </w:r>
+      <w:r>
+        <w:t xml:space="preserve">This repeats a lot of code and is quite inefficient if we were to add even more strategies into the mix. </w:t>
+      </w:r>
+      <w:r>
+        <w:t>I</w:t>
+      </w:r>
+      <w:r>
+        <w:t xml:space="preserve"> have already </w:t>
       </w:r>
       <w:r>
         <w:t xml:space="preserve">generated several solutions to the debt, including the use of lambda statements to classify the </w:t>
       </w:r>
       <w:r>
-        <w:t xml:space="preserve">dice rolling functions as </w:t>
+        <w:t xml:space="preserve">dice-rolling functions as </w:t>
       </w:r>
       <w:r>
         <w:t xml:space="preserve">one </w:t>
@@ -1503,39 +1506,6 @@
       </w:r>
       <w:r>
         <w:t xml:space="preserve">. </w:t>
-      </w:r>
-    </w:p>
-    <w:p>
-      <w:r>
-        <w:tab/>
-        <w:t xml:space="preserve">The current system for </w:t>
-      </w:r>
-      <w:r>
-        <w:t xml:space="preserve">the user to </w:t>
-      </w:r>
-      <w:r>
-        <w:t>determin</w:t>
-      </w:r>
-      <w:r>
-        <w:t xml:space="preserve">e which </w:t>
-      </w:r>
-      <w:r>
-        <w:t xml:space="preserve">player </w:t>
-      </w:r>
-      <w:r>
-        <w:t xml:space="preserve">strategy they wish to implement into the players is also in debt. The current logic checks each input and creates a new player identity based on the entry. </w:t>
-      </w:r>
-      <w:r>
-        <w:t>This logic is hard coded in for two players and can easily be replaced with a for loop that reads through all of the inputs</w:t>
-      </w:r>
-      <w:r>
-        <w:t>. The only issue as of now is that the number of players is still unknown</w:t>
-      </w:r>
-      <w:r>
-        <w:t>, making it difficult to merge the strategy choosing and trace enabling features together</w:t>
-      </w:r>
-      <w:r>
-        <w:t xml:space="preserve"> into one. </w:t>
       </w:r>
     </w:p>
     <w:p/>
@@ -1544,10 +1514,7 @@
         <w:pStyle w:val="Heading2"/>
       </w:pPr>
       <w:r>
-        <w:t xml:space="preserve">Q4.3) </w:t>
-      </w:r>
-      <w:r>
-        <w:t xml:space="preserve">How did the object orientation of your code support </w:t>
+        <w:t xml:space="preserve">Q4.3) How did the object orientation of your code support </w:t>
       </w:r>
       <w:r>
         <w:t xml:space="preserve">the introduction of new strategy and scoring mechanism? </w:t>
@@ -1562,7 +1529,7 @@
         <w:t xml:space="preserve">in </w:t>
       </w:r>
       <w:r>
-        <w:t>Q4.1, with the object-oriented approach for the dice allowing for an easy addition for the scoring mechanism. The poor object-oriented design for the players did result in quite some difficulty in adding the new strategies, resulting in some technical debt as well in order to complete the features within the allotted iteration time</w:t>
+        <w:t>Q4.1, with the object-oriented approach for the dice allowing for an easy addition to the scoring mechanism. The poor object-oriented design for the players did result in quite some difficulty in adding the new strategies, resulting in some technical debt as well to complete the features within the allotted iteration time</w:t>
       </w:r>
       <w:r>
         <w:t xml:space="preserve"> (soft deadline)</w:t>
@@ -1577,7 +1544,7 @@
         <w:t>object-oriented</w:t>
       </w:r>
       <w:r>
-        <w:t xml:space="preserve"> approach really provided organization and structure to the code, making it easy to develop upon and improve. </w:t>
+        <w:t xml:space="preserve"> approach provided organization and structure to the code, making it easy to develop and improve. </w:t>
       </w:r>
     </w:p>
     <w:p/>
@@ -1597,13 +1564,13 @@
         <w:t xml:space="preserve">Adding the card deck into the </w:t>
       </w:r>
       <w:r>
-        <w:t>simulator made a lot of huge technical changes to the code. Since the card deck made a difference on the players strategies, how the game calculates the final scores, and how the game determines which cards are being used for which rounds, a lot of the original game logic had to be changed in order to implement this new feature.</w:t>
+        <w:t>simulator made a lot of huge technical changes to the code. Since the card deck made a difference in the players' strategies, how the game calculates the final scores, and how the game determines which cards are being used for which rounds, a lot of the original game logic had to be changed to implement this new feature.</w:t>
       </w:r>
       <w:r>
         <w:t xml:space="preserve"> </w:t>
       </w:r>
       <w:r>
-        <w:t>With most of the other features that were added to the game, the features were more so extensions onto the code rather than modifications to existing code</w:t>
+        <w:t>With most of the other features that were added to the game, the features were more so extensions of the code rather than modifications to existing code</w:t>
       </w:r>
       <w:r>
         <w:t xml:space="preserve">, which is why this addition was a large change. </w:t>
@@ -1618,7 +1585,7 @@
         <w:t xml:space="preserve">Q5.2) </w:t>
       </w:r>
       <w:r>
-        <w:t xml:space="preserve">What drove your choices if you had to mix features form the previous step with ones from this step? </w:t>
+        <w:t xml:space="preserve">What drove your choices if you had to mix features from the previous step with ones from this step? </w:t>
       </w:r>
     </w:p>
     <w:p>
@@ -1638,65 +1605,13 @@
         <w:t xml:space="preserve"> </w:t>
       </w:r>
       <w:r>
-        <w:t xml:space="preserve">For this reason, I decided to reorganize the scoring system and the player class to include the new card features and was not too hesitant on rewriting some of the code. </w:t>
-      </w:r>
-      <w:r>
-        <w:t xml:space="preserve">This allowed for much more modification rather than simple appends. </w:t>
-      </w:r>
-    </w:p>
-    <w:p>
-      <w:r>
-        <w:tab/>
-        <w:t xml:space="preserve">During this process, I did however make a mistake which lead to the player incorrectly making moves throughout their turn while implementing the “sea battle” strategy. </w:t>
-      </w:r>
-      <w:r>
-        <w:t xml:space="preserve">I was simply </w:t>
-      </w:r>
-      <w:r>
-        <w:lastRenderedPageBreak/>
-        <w:t>overcomplicating the process and I had determined an easier, less error prone, method of implementing the feature. For this reason</w:t>
-      </w:r>
-      <w:r>
-        <w:t xml:space="preserve">, I </w:t>
-      </w:r>
-      <w:r>
-        <w:t>went</w:t>
-      </w:r>
-      <w:r>
-        <w:t xml:space="preserve"> back to my </w:t>
-      </w:r>
-      <w:r>
-        <w:t>GitHub</w:t>
-      </w:r>
-      <w:r>
-        <w:t xml:space="preserve"> commits and reinstate</w:t>
-      </w:r>
-      <w:r>
-        <w:t>d</w:t>
-      </w:r>
-      <w:r>
-        <w:t xml:space="preserve"> the functionality of me previous code and work</w:t>
-      </w:r>
-      <w:r>
-        <w:t>ed</w:t>
-      </w:r>
-      <w:r>
-        <w:t xml:space="preserve"> upwards agai</w:t>
-      </w:r>
-      <w:r>
-        <w:t xml:space="preserve">n, which </w:t>
-      </w:r>
-      <w:r>
-        <w:t>finally</w:t>
-      </w:r>
-      <w:r>
-        <w:t xml:space="preserve"> allowed me to implement the feature without many </w:t>
-      </w:r>
-      <w:r>
-        <w:t xml:space="preserve">more </w:t>
-      </w:r>
-      <w:r>
-        <w:t xml:space="preserve">problems.  </w:t>
+        <w:t>For this reason, I decided to reorganize the scoring system and the player class to include the new card features and was not too hesitant on rewriting some of the code</w:t>
+      </w:r>
+      <w:r>
+        <w:t xml:space="preserve">, which </w:t>
+      </w:r>
+      <w:r>
+        <w:t xml:space="preserve">allowed for much more modification rather than simple appends. </w:t>
       </w:r>
     </w:p>
     <w:p/>
@@ -1722,14 +1637,26 @@
       <w:r>
         <w:t>.</w:t>
       </w:r>
-    </w:p>
-    <w:p>
-      <w:r>
-        <w:tab/>
-        <w:t xml:space="preserve">In terms of the constructor method, the Card Deck class rigorously adds each card into the </w:t>
-      </w:r>
-      <w:r>
-        <w:t>depending on the current needs. For example, since 29 NOP cards and 6 sea battle cards are required for this deck, 4 loops are being run</w:t>
+      <w:r>
+        <w:t xml:space="preserve"> T</w:t>
+      </w:r>
+      <w:r>
+        <w:t>he constructor method</w:t>
+      </w:r>
+      <w:r>
+        <w:t xml:space="preserve"> for </w:t>
+      </w:r>
+      <w:r>
+        <w:t xml:space="preserve">the Card Deck class rigorously adds each card into the </w:t>
+      </w:r>
+      <w:r>
+        <w:t xml:space="preserve">deck depending on the current needs. </w:t>
+      </w:r>
+      <w:r>
+        <w:t>Since</w:t>
+      </w:r>
+      <w:r>
+        <w:t xml:space="preserve"> 29 NOP cards and 6 sea battle cards are required for this deck, 4 loops are being run</w:t>
       </w:r>
       <w:r>
         <w:t>: one</w:t>
@@ -1753,37 +1680,31 @@
         <w:t xml:space="preserve"> (how many sabers give you a bonus score)</w:t>
       </w:r>
       <w:r>
-        <w:t xml:space="preserve">. </w:t>
-      </w:r>
-      <w:r>
-        <w:t xml:space="preserve">This is a really inefficient way of </w:t>
-      </w:r>
-      <w:r>
-        <w:t xml:space="preserve">building a card deck, with no real capability for </w:t>
-      </w:r>
-      <w:r>
-        <w:t>extensions</w:t>
-      </w:r>
-      <w:r>
-        <w:t xml:space="preserve">. For this reason, adding parameters that can help determine what kind of card deck is to be built can be really </w:t>
+        <w:t xml:space="preserve">, which </w:t>
+      </w:r>
+      <w:r>
+        <w:t xml:space="preserve">is an inefficient way of </w:t>
+      </w:r>
+      <w:r>
+        <w:t>building a card deck</w:t>
+      </w:r>
+      <w:r>
+        <w:t xml:space="preserve"> </w:t>
+      </w:r>
+      <w:r>
+        <w:t xml:space="preserve">with no real </w:t>
+      </w:r>
+      <w:r>
+        <w:t>extendibility</w:t>
+      </w:r>
+      <w:r>
+        <w:t xml:space="preserve">. For this reason, adding parameters that can help determine what kind of card deck is to be built can be </w:t>
       </w:r>
       <w:r>
         <w:t>useful</w:t>
       </w:r>
       <w:r>
-        <w:t xml:space="preserve"> for the future. </w:t>
-      </w:r>
-    </w:p>
-    <w:p>
-      <w:r>
-        <w:tab/>
-        <w:t xml:space="preserve">Another technical debt that was I was fortunately able to avoid was tons of data leakage with getting and settings the cards from the card deck class object. </w:t>
-      </w:r>
-      <w:r>
-        <w:t xml:space="preserve">With the use of an “original deck” variable, I was able to keep a copy of the original deck after cards had been drawn and removed from play. This made it easy for the game to rebuild the cards (collect the cards) and shuffle when required during the game. </w:t>
-      </w:r>
-      <w:r>
-        <w:t xml:space="preserve">With only one simply draw() function that return a card (and removes it from the deck using pop()), no data from the deck was being spilt over to the main game. </w:t>
+        <w:t xml:space="preserve"> in the future. </w:t>
       </w:r>
     </w:p>
     <w:p/>
@@ -1804,7 +1725,7 @@
         <w:t xml:space="preserve">abstract class and lambda statements allowed me to treat each </w:t>
       </w:r>
       <w:r>
-        <w:t>player strategy as an object</w:t>
+        <w:t>player's strategy as an object</w:t>
       </w:r>
       <w:r>
         <w:t xml:space="preserve"> that could be passed around from one player to </w:t>
@@ -1813,7 +1734,15 @@
         <w:t>another and</w:t>
       </w:r>
       <w:r>
-        <w:t xml:space="preserve"> changed from one to another within the player themselves. With this implementation, at the start of the game, the user can choose which strategy each player will use and that that player will then be passed the correct strategy method </w:t>
+        <w:t xml:space="preserve"> changed from one strategy to another within the player as well. With this implementation, at the start of the game, the user can choose which strategy each player will </w:t>
+      </w:r>
+      <w:proofErr w:type="gramStart"/>
+      <w:r>
+        <w:t>use</w:t>
+      </w:r>
+      <w:proofErr w:type="gramEnd"/>
+      <w:r>
+        <w:t xml:space="preserve"> and that player will then be passed the correct strategy method </w:t>
       </w:r>
       <w:r>
         <w:t xml:space="preserve">to use during </w:t>
@@ -1822,7 +1751,15 @@
         <w:t>the</w:t>
       </w:r>
       <w:r>
-        <w:t xml:space="preserve"> PlayerMove() call.</w:t>
+        <w:t xml:space="preserve"> </w:t>
+      </w:r>
+      <w:proofErr w:type="spellStart"/>
+      <w:r>
+        <w:t>PlayerMove</w:t>
+      </w:r>
+      <w:proofErr w:type="spellEnd"/>
+      <w:r>
+        <w:t>() call.</w:t>
       </w:r>
     </w:p>
     <w:p>
@@ -1834,15 +1771,13 @@
         <w:t xml:space="preserve"> the various players. </w:t>
       </w:r>
     </w:p>
+    <w:p/>
     <w:p>
       <w:pPr>
         <w:pStyle w:val="Heading2"/>
       </w:pPr>
       <w:r>
-        <w:t xml:space="preserve">Q6.1) </w:t>
-      </w:r>
-      <w:r>
-        <w:t>Describe from a coarse-grained perspective how the remaining cards will be implemented in your simulator if you have a couple more iterations. What would the technical difficulty of each one be?</w:t>
+        <w:t>Q6.1) Describe from a coarse-grained perspective how the remaining cards will be implemented in your simulator if you have a couple more iterations. What would the technical difficulty of each one be?</w:t>
       </w:r>
     </w:p>
     <w:p>
@@ -1865,12 +1800,11 @@
         <w:t xml:space="preserve"> integer number that represents the </w:t>
       </w:r>
       <w:r>
-        <w:t xml:space="preserve">number of occurrences for each face. In the case of a gold or diamond card, the corresponding index value would just be increased by 1 before the faces on the dice are counted. </w:t>
-      </w:r>
-    </w:p>
-    <w:p>
-      <w:r>
-        <w:tab/>
+        <w:t xml:space="preserve">number of occurrences for each face. In the case of a gold or </w:t>
+      </w:r>
+      <w:r>
+        <w:lastRenderedPageBreak/>
+        <w:t xml:space="preserve">diamond card, the corresponding index value would just be increased by 1 before the faces on the dice are counted. </w:t>
       </w:r>
       <w:r>
         <w:rPr>
@@ -1882,25 +1816,29 @@
         <w:t xml:space="preserve"> </w:t>
       </w:r>
       <w:r>
-        <w:t xml:space="preserve">These cards would be implemented </w:t>
-      </w:r>
-      <w:r>
-        <w:t>similarly</w:t>
-      </w:r>
-      <w:r>
-        <w:t xml:space="preserve"> as the dice cards. When checking for skulls in the CheckSkulls() method, I would pass the player card as a parameter and if the card is a skull card, the corresponding value of skulls (card.target) would be added to the </w:t>
+        <w:t xml:space="preserve">When checking for skulls in the </w:t>
+      </w:r>
+      <w:proofErr w:type="spellStart"/>
+      <w:r>
+        <w:t>CheckSkulls</w:t>
+      </w:r>
+      <w:proofErr w:type="spellEnd"/>
+      <w:r>
+        <w:t>() method, I would pass the player card as a parameter and if the card is a skull card, the corresponding value of skulls (</w:t>
+      </w:r>
+      <w:proofErr w:type="spellStart"/>
+      <w:r>
+        <w:t>card.target</w:t>
+      </w:r>
+      <w:proofErr w:type="spellEnd"/>
+      <w:r>
+        <w:t xml:space="preserve">) would be added to the </w:t>
       </w:r>
       <w:r>
         <w:t>number</w:t>
       </w:r>
       <w:r>
         <w:t xml:space="preserve"> of skulls in the count. </w:t>
-      </w:r>
-    </w:p>
-    <w:p>
-      <w:r>
-        <w:lastRenderedPageBreak/>
-        <w:tab/>
       </w:r>
       <w:r>
         <w:rPr>
@@ -1912,18 +1850,21 @@
         <w:t xml:space="preserve"> </w:t>
       </w:r>
       <w:r>
-        <w:t>The captain card doubles the score of the user which is quite simple to implement as well. When calculating the score in the CalculateScore() function, right before returning the score value, if the</w:t>
+        <w:t xml:space="preserve">When calculating the score in the </w:t>
+      </w:r>
+      <w:proofErr w:type="spellStart"/>
+      <w:r>
+        <w:t>CalculateScore</w:t>
+      </w:r>
+      <w:proofErr w:type="spellEnd"/>
+      <w:r>
+        <w:t>() function, right before returning the score value, if the</w:t>
       </w:r>
       <w:r>
         <w:t xml:space="preserve"> card is a captain card,</w:t>
       </w:r>
       <w:r>
         <w:t xml:space="preserve"> the score would be doubled. </w:t>
-      </w:r>
-    </w:p>
-    <w:p>
-      <w:r>
-        <w:tab/>
       </w:r>
       <w:r>
         <w:rPr>
@@ -1947,19 +1888,31 @@
         <w:t xml:space="preserve"> </w:t>
       </w:r>
       <w:r>
-        <w:t xml:space="preserve">Since sorceress cards allow the user to re-roll a skull. I would first set the target value of the sorceress card to 1, and once a skull is rolled, would </w:t>
-      </w:r>
-      <w:r>
-        <w:t>decrement,</w:t>
-      </w:r>
-      <w:r>
-        <w:t xml:space="preserve"> and change </w:t>
-      </w:r>
-      <w:r>
-        <w:t>its</w:t>
-      </w:r>
-      <w:r>
-        <w:t xml:space="preserve"> value to a 0. This would allow the card to only be used once. Within the players game logic itself, whenever it encounters a skull, if the card target value is greater than 0, it would re-roll the die and decrement its target value. </w:t>
+        <w:t xml:space="preserve">Since sorceress cards allow the user to re-roll a skull, I would first set the target value of the sorceress card to 1, and </w:t>
+      </w:r>
+      <w:r>
+        <w:t>when used</w:t>
+      </w:r>
+      <w:r>
+        <w:t xml:space="preserve"> </w:t>
+      </w:r>
+      <w:r>
+        <w:t xml:space="preserve">would </w:t>
+      </w:r>
+      <w:r>
+        <w:t>decrement</w:t>
+      </w:r>
+      <w:r>
+        <w:t xml:space="preserve"> </w:t>
+      </w:r>
+      <w:r>
+        <w:t xml:space="preserve">and change </w:t>
+      </w:r>
+      <w:r>
+        <w:t xml:space="preserve">to </w:t>
+      </w:r>
+      <w:r>
+        <w:t xml:space="preserve">0. This would allow the card to only be used once. Within the player's game logic itself, whenever it encounters a skull, if the card target value is greater than 0, it would re-roll the skull and decrement the card's target value. </w:t>
       </w:r>
     </w:p>
     <w:p/>
@@ -1982,19 +1935,25 @@
         <w:tab/>
       </w:r>
       <w:r>
-        <w:t xml:space="preserve">In order to implement the “Island of </w:t>
+        <w:t xml:space="preserve">To implement the "Island of </w:t>
       </w:r>
       <w:r>
         <w:t>Skulls</w:t>
       </w:r>
       <w:r>
-        <w:t xml:space="preserve">” mechanism into the game, I would have to create a second </w:t>
-      </w:r>
-      <w:r>
-        <w:t>if statement that checks if the CheckSkulls() method return a value greater than 1 before checking if the CheckSkulls() method was equal to 0</w:t>
-      </w:r>
-      <w:r>
-        <w:t xml:space="preserve"> (meaning the player can rolls again)</w:t>
+        <w:t xml:space="preserve">" mechanism into the game, I would create a second </w:t>
+      </w:r>
+      <w:r>
+        <w:t>if statement that checks if the CountSkulls() method returns a value greater than 3 before checking if the C</w:t>
+      </w:r>
+      <w:r>
+        <w:t>ount</w:t>
+      </w:r>
+      <w:r>
+        <w:t xml:space="preserve">Skulls() method was </w:t>
+      </w:r>
+      <w:r>
+        <w:t>less than 3 (meaning the player can rolls again)</w:t>
       </w:r>
       <w:r>
         <w:t xml:space="preserve">. </w:t>
@@ -2006,13 +1965,28 @@
         <w:t xml:space="preserve"> </w:t>
       </w:r>
       <w:r>
-        <w:t xml:space="preserve">if statement, another function would be called where the player keeps rolling </w:t>
-      </w:r>
-      <w:r>
-        <w:t xml:space="preserve">skulls in a while loop, each skull adding to a counter. Once the player rolls something that isn’t a skull, the </w:t>
-      </w:r>
-      <w:r>
-        <w:t xml:space="preserve">game loops through each player in the </w:t>
+        <w:t xml:space="preserve">if statement, another function would be called where the player keeps </w:t>
+      </w:r>
+      <w:r>
+        <w:t>dice</w:t>
+      </w:r>
+      <w:r>
+        <w:t xml:space="preserve"> in a while loop</w:t>
+      </w:r>
+      <w:r>
+        <w:t xml:space="preserve">. Using CountSkulls() to track the number of skulls, if </w:t>
+      </w:r>
+      <w:r>
+        <w:t xml:space="preserve">the player doesn't roll an additional skull, the </w:t>
+      </w:r>
+      <w:r>
+        <w:t xml:space="preserve">game </w:t>
+      </w:r>
+      <w:r>
+        <w:t xml:space="preserve">would </w:t>
+      </w:r>
+      <w:r>
+        <w:t xml:space="preserve">loop through each player in the </w:t>
       </w:r>
       <w:r>
         <w:rPr>
@@ -2025,32 +1999,13 @@
         <w:t xml:space="preserve"> list </w:t>
       </w:r>
       <w:r>
-        <w:t>and decrements their score by the appropriate value based on the number of skulls removed. (</w:t>
-      </w:r>
-      <w:r>
-        <w:rPr>
-          <w:i/>
-          <w:iCs/>
-        </w:rPr>
-        <w:t>numSkulls</w:t>
-      </w:r>
-      <w:r>
-        <w:t xml:space="preserve"> * 100 [200 for captain card]).</w:t>
-      </w:r>
-      <w:r>
-        <w:t xml:space="preserve"> </w:t>
-      </w:r>
-      <w:r>
-        <w:t xml:space="preserve">This would then end the players turn and the game continues as normal. </w:t>
-      </w:r>
-      <w:r>
-        <w:t>This addition would really be an feature where code is simply added and existing code is not modified which means it has a pretty minimal impact</w:t>
-      </w:r>
-      <w:r>
-        <w:t xml:space="preserve"> with low implementation risk.</w:t>
-      </w:r>
-      <w:r>
-        <w:t xml:space="preserve"> </w:t>
+        <w:t>and decrements their score by the appropriate value based on the number of skulls removed</w:t>
+      </w:r>
+      <w:r>
+        <w:t xml:space="preserve"> and end the turn</w:t>
+      </w:r>
+      <w:r>
+        <w:t xml:space="preserve">. </w:t>
       </w:r>
     </w:p>
     <w:p/>
@@ -2082,13 +2037,40 @@
         <w:t xml:space="preserve"> – the current logging system in the code is quite terrible </w:t>
       </w:r>
       <w:r>
+        <w:rPr>
+          <w:rFonts w:ascii="Wingdings" w:hAnsi="Wingdings"/>
+        </w:rPr>
         <w:sym w:font="Wingdings" w:char="F04A"/>
       </w:r>
       <w:r>
         <w:t xml:space="preserve">. </w:t>
       </w:r>
       <w:r>
-        <w:t>The logging system at the moment only exists within the main PiratenKapern class. If any information from outside that class (ex. Player’s rollStrategy function)</w:t>
+        <w:t xml:space="preserve">The logging system </w:t>
+      </w:r>
+      <w:proofErr w:type="gramStart"/>
+      <w:r>
+        <w:t>at the moment</w:t>
+      </w:r>
+      <w:proofErr w:type="gramEnd"/>
+      <w:r>
+        <w:t xml:space="preserve"> only exists within the main </w:t>
+      </w:r>
+      <w:proofErr w:type="spellStart"/>
+      <w:r>
+        <w:t>PiratenKapern</w:t>
+      </w:r>
+      <w:proofErr w:type="spellEnd"/>
+      <w:r>
+        <w:t xml:space="preserve"> class. If any information from outside that class (ex. Player’s </w:t>
+      </w:r>
+      <w:proofErr w:type="spellStart"/>
+      <w:r>
+        <w:t>rollStrategy</w:t>
+      </w:r>
+      <w:proofErr w:type="spellEnd"/>
+      <w:r>
+        <w:t xml:space="preserve"> function)</w:t>
       </w:r>
       <w:r>
         <w:t xml:space="preserve"> is to be traced right now</w:t>
@@ -2097,7 +2079,15 @@
         <w:t xml:space="preserve">, the logger and the trace </w:t>
       </w:r>
       <w:r>
-        <w:t xml:space="preserve">variables have to </w:t>
+        <w:t xml:space="preserve">variables </w:t>
+      </w:r>
+      <w:proofErr w:type="gramStart"/>
+      <w:r>
+        <w:t>have to</w:t>
+      </w:r>
+      <w:proofErr w:type="gramEnd"/>
+      <w:r>
+        <w:t xml:space="preserve"> </w:t>
       </w:r>
       <w:r>
         <w:t xml:space="preserve">be passed through as parameters. </w:t>
@@ -2115,22 +2105,40 @@
         <w:t>. Since</w:t>
       </w:r>
       <w:r>
-        <w:t xml:space="preserve"> the logic really can’t exist within the main PiratenKapern class</w:t>
+        <w:t xml:space="preserve"> the logic really can’t exist within the main </w:t>
+      </w:r>
+      <w:proofErr w:type="spellStart"/>
+      <w:r>
+        <w:t>PiratenKapern</w:t>
+      </w:r>
+      <w:proofErr w:type="spellEnd"/>
+      <w:r>
+        <w:t xml:space="preserve"> class</w:t>
       </w:r>
       <w:r>
         <w:t xml:space="preserve"> for organization and efficiency reasons, this still needs to be fixed before moving on with upcoming development. </w:t>
       </w:r>
     </w:p>
     <w:p>
-      <w:r>
-        <w:tab/>
+      <w:pPr>
+        <w:ind w:firstLine="720"/>
+      </w:pPr>
+      <w:r>
         <w:t xml:space="preserve">A good solution to this would be to have a class </w:t>
       </w:r>
       <w:r>
         <w:t>within</w:t>
       </w:r>
       <w:r>
-        <w:t xml:space="preserve"> a package that could be imported by all other classes (SystemSettings.class) that would contain </w:t>
+        <w:t xml:space="preserve"> a package that could be imported by all other classes (</w:t>
+      </w:r>
+      <w:proofErr w:type="spellStart"/>
+      <w:r>
+        <w:t>SystemSettings.class</w:t>
+      </w:r>
+      <w:proofErr w:type="spellEnd"/>
+      <w:r>
+        <w:t xml:space="preserve">) that would contain </w:t>
       </w:r>
       <w:r>
         <w:t xml:space="preserve">public static versions of </w:t>
@@ -2168,6 +2176,7 @@
       <w:r>
         <w:t xml:space="preserve"> list, </w:t>
       </w:r>
+      <w:proofErr w:type="spellStart"/>
       <w:r>
         <w:rPr>
           <w:i/>
@@ -2175,6 +2184,7 @@
         </w:rPr>
         <w:t>numberOfGames</w:t>
       </w:r>
+      <w:proofErr w:type="spellEnd"/>
       <w:r>
         <w:t xml:space="preserve">, etc. values for the simulation. </w:t>
       </w:r>
@@ -2211,10 +2221,7 @@
         <w:t xml:space="preserve"> implement</w:t>
       </w:r>
       <w:r>
-        <w:t>ing</w:t>
-      </w:r>
-      <w:r>
-        <w:t xml:space="preserve"> as outlined in Q6.1. </w:t>
+        <w:t xml:space="preserve">ed as outlined in Q6.1. </w:t>
       </w:r>
       <w:r>
         <w:t xml:space="preserve">The addition of PMD did point out many </w:t>
@@ -2232,7 +2239,15 @@
         <w:t xml:space="preserve">the relation my objects had within my project. </w:t>
       </w:r>
       <w:r>
-        <w:t xml:space="preserve">The most change probably came from the addition of the commons CLI command line handler, since it entirely replaced the command line parsing system I had </w:t>
+        <w:t xml:space="preserve">The most change probably came from the addition of the commons CLI command line </w:t>
+      </w:r>
+      <w:proofErr w:type="gramStart"/>
+      <w:r>
+        <w:t>handler, since</w:t>
+      </w:r>
+      <w:proofErr w:type="gramEnd"/>
+      <w:r>
+        <w:t xml:space="preserve"> it entirely replaced the command line parsing system I had </w:t>
       </w:r>
       <w:r>
         <w:t xml:space="preserve">previously created. </w:t>
@@ -2326,7 +2341,7 @@
     <w:nsid w:val="682E7564"/>
     <w:multiLevelType w:val="hybridMultilevel"/>
     <w:tmpl w:val="39EEAFF4"/>
-    <w:lvl w:ilvl="0" w:tplc="0FEE937A">
+    <w:lvl w:ilvl="0" w:tplc="58B4834A">
       <w:numFmt w:val="bullet"/>
       <w:lvlText w:val="-"/>
       <w:lvlJc w:val="left"/>
@@ -2337,7 +2352,7 @@
         <w:rFonts w:ascii="Times New Roman" w:eastAsiaTheme="minorHAnsi" w:hAnsi="Times New Roman" w:cs="Times New Roman" w:hint="default"/>
       </w:rPr>
     </w:lvl>
-    <w:lvl w:ilvl="1" w:tplc="04090003">
+    <w:lvl w:ilvl="1" w:tplc="5242059E">
       <w:start w:val="1"/>
       <w:numFmt w:val="bullet"/>
       <w:lvlText w:val="o"/>
@@ -2349,7 +2364,7 @@
         <w:rFonts w:ascii="Courier New" w:hAnsi="Courier New" w:hint="default"/>
       </w:rPr>
     </w:lvl>
-    <w:lvl w:ilvl="2" w:tplc="04090005" w:tentative="1">
+    <w:lvl w:ilvl="2" w:tplc="F298356C" w:tentative="1">
       <w:start w:val="1"/>
       <w:numFmt w:val="bullet"/>
       <w:lvlText w:val=""/>
@@ -2361,7 +2376,7 @@
         <w:rFonts w:ascii="Wingdings" w:hAnsi="Wingdings" w:hint="default"/>
       </w:rPr>
     </w:lvl>
-    <w:lvl w:ilvl="3" w:tplc="04090001" w:tentative="1">
+    <w:lvl w:ilvl="3" w:tplc="E16816B4" w:tentative="1">
       <w:start w:val="1"/>
       <w:numFmt w:val="bullet"/>
       <w:lvlText w:val=""/>
@@ -2373,7 +2388,7 @@
         <w:rFonts w:ascii="Symbol" w:hAnsi="Symbol" w:hint="default"/>
       </w:rPr>
     </w:lvl>
-    <w:lvl w:ilvl="4" w:tplc="04090003" w:tentative="1">
+    <w:lvl w:ilvl="4" w:tplc="610A1FAE" w:tentative="1">
       <w:start w:val="1"/>
       <w:numFmt w:val="bullet"/>
       <w:lvlText w:val="o"/>
@@ -2385,7 +2400,7 @@
         <w:rFonts w:ascii="Courier New" w:hAnsi="Courier New" w:hint="default"/>
       </w:rPr>
     </w:lvl>
-    <w:lvl w:ilvl="5" w:tplc="04090005" w:tentative="1">
+    <w:lvl w:ilvl="5" w:tplc="B17E9E70" w:tentative="1">
       <w:start w:val="1"/>
       <w:numFmt w:val="bullet"/>
       <w:lvlText w:val=""/>
@@ -2397,7 +2412,7 @@
         <w:rFonts w:ascii="Wingdings" w:hAnsi="Wingdings" w:hint="default"/>
       </w:rPr>
     </w:lvl>
-    <w:lvl w:ilvl="6" w:tplc="04090001" w:tentative="1">
+    <w:lvl w:ilvl="6" w:tplc="B5D071CE" w:tentative="1">
       <w:start w:val="1"/>
       <w:numFmt w:val="bullet"/>
       <w:lvlText w:val=""/>
@@ -2409,7 +2424,7 @@
         <w:rFonts w:ascii="Symbol" w:hAnsi="Symbol" w:hint="default"/>
       </w:rPr>
     </w:lvl>
-    <w:lvl w:ilvl="7" w:tplc="04090003" w:tentative="1">
+    <w:lvl w:ilvl="7" w:tplc="7158A28E" w:tentative="1">
       <w:start w:val="1"/>
       <w:numFmt w:val="bullet"/>
       <w:lvlText w:val="o"/>
@@ -2421,7 +2436,7 @@
         <w:rFonts w:ascii="Courier New" w:hAnsi="Courier New" w:hint="default"/>
       </w:rPr>
     </w:lvl>
-    <w:lvl w:ilvl="8" w:tplc="04090005" w:tentative="1">
+    <w:lvl w:ilvl="8" w:tplc="9362C340" w:tentative="1">
       <w:start w:val="1"/>
       <w:numFmt w:val="bullet"/>
       <w:lvlText w:val=""/>

</xml_diff>